<commit_message>
Código completo, falta comentar
</commit_message>
<xml_diff>
--- a/docs/specs/Documento Entrega Diseño Proyecto 1.docx
+++ b/docs/specs/Documento Entrega Diseño Proyecto 1.docx
@@ -21,8 +21,6 @@
         </w:rPr>
         <w:t>Documento Entrega Diseño Proyecto 1</w:t>
       </w:r>
-      <w:bookmarkStart w:id="0" w:name="_GoBack"/>
-      <w:bookmarkEnd w:id="0"/>
     </w:p>
     <w:p>
       <w:pPr>
@@ -68,15 +66,13 @@
       </w:pPr>
       <w:r>
         <w:rPr>
-          <w:rFonts w:ascii="Times New Roman" w:hAnsi="Times New Roman" w:cs="Times New Roman"/>
           <w:noProof/>
-          <w:sz w:val="24"/>
-          <w:szCs w:val="24"/>
+          <w:u w:val="single"/>
         </w:rPr>
         <w:drawing>
-          <wp:inline distT="0" distB="0" distL="0" distR="0">
-            <wp:extent cx="5895975" cy="3028950"/>
-            <wp:effectExtent l="0" t="0" r="9525" b="0"/>
+          <wp:inline distT="0" distB="0" distL="0" distR="0" wp14:anchorId="2EB3AB7B" wp14:editId="733B25E1">
+            <wp:extent cx="6454775" cy="3486150"/>
+            <wp:effectExtent l="0" t="0" r="3175" b="0"/>
             <wp:docPr id="1" name="Imagen 1"/>
             <wp:cNvGraphicFramePr>
               <a:graphicFrameLocks xmlns:a="http://schemas.openxmlformats.org/drawingml/2006/main" noChangeAspect="1"/>
@@ -85,17 +81,11 @@
               <a:graphicData uri="http://schemas.openxmlformats.org/drawingml/2006/picture">
                 <pic:pic xmlns:pic="http://schemas.openxmlformats.org/drawingml/2006/picture">
                   <pic:nvPicPr>
-                    <pic:cNvPr id="1" name="Proyecto1_UML.jpeg"/>
+                    <pic:cNvPr id="1" name=""/>
                     <pic:cNvPicPr/>
                   </pic:nvPicPr>
                   <pic:blipFill>
-                    <a:blip r:embed="rId5">
-                      <a:extLst>
-                        <a:ext uri="{28A0092B-C50C-407E-A947-70E740481C1C}">
-                          <a14:useLocalDpi xmlns:a14="http://schemas.microsoft.com/office/drawing/2010/main" val="0"/>
-                        </a:ext>
-                      </a:extLst>
-                    </a:blip>
+                    <a:blip r:embed="rId5"/>
                     <a:stretch>
                       <a:fillRect/>
                     </a:stretch>
@@ -103,7 +93,7 @@
                   <pic:spPr>
                     <a:xfrm>
                       <a:off x="0" y="0"/>
-                      <a:ext cx="5895975" cy="3028950"/>
+                      <a:ext cx="6458293" cy="3488050"/>
                     </a:xfrm>
                     <a:prstGeom prst="rect">
                       <a:avLst/>

</xml_diff>